<commit_message>
Removal of obsolete files
</commit_message>
<xml_diff>
--- a/doc/Teleinforamtyka st_2  Dziennik praktyk.docx
+++ b/doc/Teleinforamtyka st_2  Dziennik praktyk.docx
@@ -90,19 +90,7 @@
         <w:rPr>
           <w:rFonts w:cs="Arial" w:ascii="Arial" w:hAnsi="Arial"/>
         </w:rPr>
-        <w:t xml:space="preserve"> </w:t>
-      </w:r>
-      <w:r>
-        <w:rPr>
-          <w:rFonts w:cs="Arial" w:ascii="Arial" w:hAnsi="Arial"/>
-        </w:rPr>
-        <w:t>126116……</w:t>
-      </w:r>
-      <w:r>
-        <w:rPr>
-          <w:rFonts w:cs="Arial" w:ascii="Arial" w:hAnsi="Arial"/>
-        </w:rPr>
-        <w:t xml:space="preserve">……...  </w:t>
+        <w:t xml:space="preserve"> 126116…………...  </w:t>
       </w:r>
       <w:r>
         <w:rPr>
@@ -132,23 +120,11 @@
           <w:r>
             <w:rPr>
               <w:rFonts w:cs="Arial" w:ascii="Arial" w:hAnsi="Arial"/>
-              <w:b w:val="false"/>
-              <w:bCs w:val="false"/>
-              <w:color w:val="000000"/>
-              <w:sz w:val="20"/>
-              <w:szCs w:val="20"/>
-              <w:highlight w:val="white"/>
             </w:rPr>
           </w:r>
           <w:r>
             <w:rPr>
               <w:rFonts w:cs="Arial" w:ascii="Arial" w:hAnsi="Arial"/>
-              <w:b w:val="false"/>
-              <w:bCs w:val="false"/>
-              <w:color w:val="000000"/>
-              <w:sz w:val="20"/>
-              <w:szCs w:val="20"/>
-              <w:highlight w:val="white"/>
             </w:rPr>
           </w:r>
           <w:r>
@@ -230,9 +206,14 @@
       </w:r>
       <w:r>
         <w:rPr>
-          <w:rFonts w:cs="Arial" w:ascii="Arial" w:hAnsi="Arial"/>
+          <w:rFonts w:eastAsia="Times New Roman" w:cs="Arial" w:ascii="Arial" w:hAnsi="Arial"/>
+          <w:color w:val="auto"/>
+          <w:kern w:val="0"/>
+          <w:sz w:val="20"/>
+          <w:szCs w:val="20"/>
+          <w:lang w:val="pl-PL" w:eastAsia="pl-PL" w:bidi="ar-SA"/>
         </w:rPr>
-        <w:t>184</w:t>
+        <w:t>160</w:t>
       </w:r>
       <w:r>
         <w:rPr>
@@ -260,35 +241,7 @@
           <w:highlight w:val="white"/>
           <w:lang w:eastAsia="hi-IN" w:bidi="hi-IN"/>
         </w:rPr>
-        <w:t>Instytu</w:t>
-      </w:r>
-      <w:r>
-        <w:rPr>
-          <w:rFonts w:eastAsia="Lucida Sans Unicode" w:cs="Arial" w:ascii="Arial" w:hAnsi="Arial"/>
-          <w:b w:val="false"/>
-          <w:bCs w:val="false"/>
-          <w:color w:val="000000"/>
-          <w:kern w:val="2"/>
-          <w:sz w:val="20"/>
-          <w:szCs w:val="20"/>
-          <w:highlight w:val="white"/>
-          <w:lang w:eastAsia="hi-IN" w:bidi="hi-IN"/>
-        </w:rPr>
-        <w:t>t</w:t>
-      </w:r>
-      <w:r>
-        <w:rPr>
-          <w:rFonts w:eastAsia="Lucida Sans Unicode" w:cs="Arial" w:ascii="Arial" w:hAnsi="Arial"/>
-          <w:b w:val="false"/>
-          <w:bCs w:val="false"/>
-          <w:color w:val="000000"/>
-          <w:kern w:val="2"/>
-          <w:sz w:val="20"/>
-          <w:szCs w:val="20"/>
-          <w:highlight w:val="white"/>
-          <w:lang w:eastAsia="hi-IN" w:bidi="hi-IN"/>
-        </w:rPr>
-        <w:t xml:space="preserve"> Telekomunikacji Multimedialnej…………………………………….……………………………………………………………………</w:t>
+        <w:t>Instytut Telekomunikacji Multimedialnej…………………………………….……………………………………………………………………</w:t>
       </w:r>
       <w:r>
         <w:rPr>
@@ -345,7 +298,7 @@
       </w:r>
       <w:sdt>
         <w:sdtPr>
-          <w:id w:val="1567945919"/>
+          <w:id w:val="519389456"/>
         </w:sdtPr>
         <w:sdtContent>
           <w:r>
@@ -609,39 +562,27 @@
               <w:rPr>
                 <w:rFonts w:cs="Arial" w:ascii="Arial" w:hAnsi="Arial"/>
               </w:rPr>
-              <w:t>-</w:t>
-            </w:r>
-            <w:r>
-              <w:rPr>
-                <w:rFonts w:cs="Arial" w:ascii="Arial" w:hAnsi="Arial"/>
-              </w:rPr>
-              <w:t>szkolenie BHP</w:t>
-            </w:r>
-          </w:p>
-          <w:p>
-            <w:pPr>
-              <w:pStyle w:val="Normal"/>
-              <w:tabs>
-                <w:tab w:val="clear" w:pos="708"/>
-                <w:tab w:val="center" w:pos="4536" w:leader="none"/>
-                <w:tab w:val="right" w:pos="9072" w:leader="none"/>
-              </w:tabs>
-              <w:spacing w:lineRule="auto" w:line="480"/>
-              <w:rPr>
-                <w:rFonts w:ascii="Arial" w:hAnsi="Arial" w:cs="Arial"/>
-              </w:rPr>
-            </w:pPr>
-            <w:r>
-              <w:rPr>
-                <w:rFonts w:cs="Arial" w:ascii="Arial" w:hAnsi="Arial"/>
-              </w:rPr>
-              <w:t>-</w:t>
-            </w:r>
-            <w:r>
-              <w:rPr>
-                <w:rFonts w:cs="Arial" w:ascii="Arial" w:hAnsi="Arial"/>
-              </w:rPr>
-              <w:t>studiowanie zagadnień związanych z kompresją</w:t>
+              <w:t>-szkolenie BHP</w:t>
+            </w:r>
+          </w:p>
+          <w:p>
+            <w:pPr>
+              <w:pStyle w:val="Normal"/>
+              <w:tabs>
+                <w:tab w:val="clear" w:pos="708"/>
+                <w:tab w:val="center" w:pos="4536" w:leader="none"/>
+                <w:tab w:val="right" w:pos="9072" w:leader="none"/>
+              </w:tabs>
+              <w:spacing w:lineRule="auto" w:line="480"/>
+              <w:rPr>
+                <w:rFonts w:ascii="Arial" w:hAnsi="Arial" w:cs="Arial"/>
+              </w:rPr>
+            </w:pPr>
+            <w:r>
+              <w:rPr>
+                <w:rFonts w:cs="Arial" w:ascii="Arial" w:hAnsi="Arial"/>
+              </w:rPr>
+              <w:t>-studiowanie zagadnień związanych z kompresją</w:t>
             </w:r>
           </w:p>
           <w:p>
@@ -956,84 +897,79 @@
               <w:rPr>
                 <w:rFonts w:cs="Arial" w:ascii="Arial" w:hAnsi="Arial"/>
               </w:rPr>
+              <w:t xml:space="preserve">-implementacja oprogramowanie pozwalającego na wczytanie obrazu w formacie YUV </w:t>
+            </w:r>
+          </w:p>
+          <w:p>
+            <w:pPr>
+              <w:pStyle w:val="Normal"/>
+              <w:tabs>
+                <w:tab w:val="clear" w:pos="708"/>
+                <w:tab w:val="center" w:pos="4536" w:leader="none"/>
+                <w:tab w:val="right" w:pos="9072" w:leader="none"/>
+              </w:tabs>
+              <w:spacing w:lineRule="auto" w:line="480"/>
+              <w:rPr>
+                <w:rFonts w:ascii="Arial" w:hAnsi="Arial" w:cs="Arial"/>
+              </w:rPr>
+            </w:pPr>
+            <w:r>
+              <w:rPr>
+                <w:rFonts w:cs="Arial" w:ascii="Arial" w:hAnsi="Arial"/>
+              </w:rPr>
+              <w:t>-implementacja klasy przechowującej jedną klatkę z nagrania w formacie YUV</w:t>
+            </w:r>
+          </w:p>
+          <w:p>
+            <w:pPr>
+              <w:pStyle w:val="Normal"/>
+              <w:tabs>
+                <w:tab w:val="clear" w:pos="708"/>
+                <w:tab w:val="center" w:pos="4536" w:leader="none"/>
+                <w:tab w:val="right" w:pos="9072" w:leader="none"/>
+              </w:tabs>
+              <w:spacing w:lineRule="auto" w:line="480"/>
+              <w:rPr>
+                <w:rFonts w:ascii="Arial" w:hAnsi="Arial" w:cs="Arial"/>
+              </w:rPr>
+            </w:pPr>
+            <w:r>
+              <w:rPr>
+                <w:rFonts w:cs="Arial" w:ascii="Arial" w:hAnsi="Arial"/>
+              </w:rPr>
+              <w:t xml:space="preserve">-studiowanie ANS </w:t>
+            </w:r>
+            <w:r>
+              <w:rPr>
+                <w:rFonts w:cs="Arial" w:ascii="Arial" w:hAnsi="Arial"/>
+              </w:rPr>
+              <w:t>(kodera entropijnego)</w:t>
+            </w:r>
+          </w:p>
+          <w:p>
+            <w:pPr>
+              <w:pStyle w:val="Normal"/>
+              <w:tabs>
+                <w:tab w:val="clear" w:pos="708"/>
+                <w:tab w:val="center" w:pos="4536" w:leader="none"/>
+                <w:tab w:val="right" w:pos="9072" w:leader="none"/>
+              </w:tabs>
+              <w:spacing w:lineRule="auto" w:line="480"/>
+              <w:rPr>
+                <w:rFonts w:ascii="Arial" w:hAnsi="Arial" w:cs="Arial"/>
+              </w:rPr>
+            </w:pPr>
+            <w:r>
+              <w:rPr>
+                <w:rFonts w:cs="Arial" w:ascii="Arial" w:hAnsi="Arial"/>
+              </w:rPr>
               <w:t>-</w:t>
             </w:r>
             <w:r>
               <w:rPr>
                 <w:rFonts w:cs="Arial" w:ascii="Arial" w:hAnsi="Arial"/>
               </w:rPr>
-              <w:t xml:space="preserve">implementacja oprogramowanie pozwalającego na wczytanie obrazu w formacie YUV </w:t>
-            </w:r>
-          </w:p>
-          <w:p>
-            <w:pPr>
-              <w:pStyle w:val="Normal"/>
-              <w:tabs>
-                <w:tab w:val="clear" w:pos="708"/>
-                <w:tab w:val="center" w:pos="4536" w:leader="none"/>
-                <w:tab w:val="right" w:pos="9072" w:leader="none"/>
-              </w:tabs>
-              <w:spacing w:lineRule="auto" w:line="480"/>
-              <w:rPr>
-                <w:rFonts w:ascii="Arial" w:hAnsi="Arial" w:cs="Arial"/>
-              </w:rPr>
-            </w:pPr>
-            <w:r>
-              <w:rPr>
-                <w:rFonts w:cs="Arial" w:ascii="Arial" w:hAnsi="Arial"/>
-              </w:rPr>
-              <w:t>-</w:t>
-            </w:r>
-            <w:r>
-              <w:rPr>
-                <w:rFonts w:cs="Arial" w:ascii="Arial" w:hAnsi="Arial"/>
-              </w:rPr>
-              <w:t>implementacja klasy przechowującej jedną klatkę z nagrania w formacie YUV.</w:t>
-            </w:r>
-          </w:p>
-          <w:p>
-            <w:pPr>
-              <w:pStyle w:val="Normal"/>
-              <w:tabs>
-                <w:tab w:val="clear" w:pos="708"/>
-                <w:tab w:val="center" w:pos="4536" w:leader="none"/>
-                <w:tab w:val="right" w:pos="9072" w:leader="none"/>
-              </w:tabs>
-              <w:spacing w:lineRule="auto" w:line="480"/>
-              <w:rPr>
-                <w:rFonts w:ascii="Arial" w:hAnsi="Arial" w:cs="Arial"/>
-              </w:rPr>
-            </w:pPr>
-            <w:r>
-              <w:rPr>
-                <w:rFonts w:cs="Arial" w:ascii="Arial" w:hAnsi="Arial"/>
-              </w:rPr>
-              <w:t>-</w:t>
-            </w:r>
-            <w:r>
-              <w:rPr>
-                <w:rFonts w:cs="Arial" w:ascii="Arial" w:hAnsi="Arial"/>
-              </w:rPr>
-              <w:t>studiowanie ANS</w:t>
-            </w:r>
-          </w:p>
-          <w:p>
-            <w:pPr>
-              <w:pStyle w:val="Normal"/>
-              <w:tabs>
-                <w:tab w:val="clear" w:pos="708"/>
-                <w:tab w:val="center" w:pos="4536" w:leader="none"/>
-                <w:tab w:val="right" w:pos="9072" w:leader="none"/>
-              </w:tabs>
-              <w:spacing w:lineRule="auto" w:line="480"/>
-              <w:rPr>
-                <w:rFonts w:ascii="Arial" w:hAnsi="Arial" w:cs="Arial"/>
-              </w:rPr>
-            </w:pPr>
-            <w:r>
-              <w:rPr>
-                <w:rFonts w:cs="Arial" w:ascii="Arial" w:hAnsi="Arial"/>
-              </w:rPr>
+              <w:t>przygotowanie, oraz zaprezentowanie prezentacji na temat projektu</w:t>
             </w:r>
           </w:p>
         </w:tc>
@@ -1524,71 +1460,101 @@
               <w:rPr>
                 <w:rFonts w:cs="Arial" w:ascii="Arial" w:hAnsi="Arial"/>
               </w:rPr>
+              <w:t>-implementacja ANS działającego na pojedynczych bitach</w:t>
+            </w:r>
+          </w:p>
+          <w:p>
+            <w:pPr>
+              <w:pStyle w:val="Normal"/>
+              <w:tabs>
+                <w:tab w:val="clear" w:pos="708"/>
+                <w:tab w:val="center" w:pos="4536" w:leader="none"/>
+                <w:tab w:val="right" w:pos="9072" w:leader="none"/>
+              </w:tabs>
+              <w:spacing w:lineRule="auto" w:line="480"/>
+              <w:rPr>
+                <w:rFonts w:ascii="Arial" w:hAnsi="Arial" w:cs="Arial"/>
+              </w:rPr>
+            </w:pPr>
+            <w:r>
+              <w:rPr>
+                <w:rFonts w:cs="Arial" w:ascii="Arial" w:hAnsi="Arial"/>
+              </w:rPr>
+              <w:t>-implementacja wyliczania prawdopodobieństwa wystąpienia 1 w ciągu bitów wczytanego obrazu</w:t>
+            </w:r>
+          </w:p>
+          <w:p>
+            <w:pPr>
+              <w:pStyle w:val="Normal"/>
+              <w:tabs>
+                <w:tab w:val="clear" w:pos="708"/>
+                <w:tab w:val="center" w:pos="4536" w:leader="none"/>
+                <w:tab w:val="right" w:pos="9072" w:leader="none"/>
+              </w:tabs>
+              <w:spacing w:lineRule="auto" w:line="480"/>
+              <w:rPr>
+                <w:rFonts w:ascii="Arial" w:hAnsi="Arial" w:cs="Arial"/>
+              </w:rPr>
+            </w:pPr>
+            <w:r>
+              <w:rPr>
+                <w:rFonts w:cs="Arial" w:ascii="Arial" w:hAnsi="Arial"/>
+              </w:rPr>
+              <w:t>-przetestowanie ANS dla wczytanego obrazu</w:t>
+            </w:r>
+          </w:p>
+          <w:p>
+            <w:pPr>
+              <w:pStyle w:val="Normal"/>
+              <w:tabs>
+                <w:tab w:val="clear" w:pos="708"/>
+                <w:tab w:val="center" w:pos="4536" w:leader="none"/>
+                <w:tab w:val="right" w:pos="9072" w:leader="none"/>
+              </w:tabs>
+              <w:spacing w:lineRule="auto" w:line="480"/>
+              <w:rPr>
+                <w:rFonts w:ascii="Arial" w:hAnsi="Arial" w:cs="Arial"/>
+              </w:rPr>
+            </w:pPr>
+            <w:r>
+              <w:rPr>
+                <w:rFonts w:cs="Arial" w:ascii="Arial" w:hAnsi="Arial"/>
+              </w:rPr>
               <w:t>-</w:t>
             </w:r>
             <w:r>
               <w:rPr>
                 <w:rFonts w:cs="Arial" w:ascii="Arial" w:hAnsi="Arial"/>
               </w:rPr>
-              <w:t xml:space="preserve">implementacja </w:t>
-            </w:r>
-            <w:r>
-              <w:rPr>
-                <w:rFonts w:cs="Arial" w:ascii="Arial" w:hAnsi="Arial"/>
-              </w:rPr>
-              <w:t>ANS działającego na pojedynczych bitach</w:t>
-            </w:r>
-          </w:p>
-          <w:p>
-            <w:pPr>
-              <w:pStyle w:val="Normal"/>
-              <w:tabs>
-                <w:tab w:val="clear" w:pos="708"/>
-                <w:tab w:val="center" w:pos="4536" w:leader="none"/>
-                <w:tab w:val="right" w:pos="9072" w:leader="none"/>
-              </w:tabs>
-              <w:spacing w:lineRule="auto" w:line="480"/>
-              <w:rPr>
-                <w:rFonts w:ascii="Arial" w:hAnsi="Arial" w:cs="Arial"/>
-              </w:rPr>
-            </w:pPr>
-            <w:r>
-              <w:rPr>
-                <w:rFonts w:cs="Arial" w:ascii="Arial" w:hAnsi="Arial"/>
-              </w:rPr>
-              <w:t>-</w:t>
-            </w:r>
-            <w:r>
-              <w:rPr>
-                <w:rFonts w:cs="Arial" w:ascii="Arial" w:hAnsi="Arial"/>
-              </w:rPr>
-              <w:t>implementacja wyliczania prawdopodobieństwa wystąpienia 1 w ciągu bitów wczytanego obrazu</w:t>
-            </w:r>
-          </w:p>
-          <w:p>
-            <w:pPr>
-              <w:pStyle w:val="Normal"/>
-              <w:tabs>
-                <w:tab w:val="clear" w:pos="708"/>
-                <w:tab w:val="center" w:pos="4536" w:leader="none"/>
-                <w:tab w:val="right" w:pos="9072" w:leader="none"/>
-              </w:tabs>
-              <w:spacing w:lineRule="auto" w:line="480"/>
-              <w:rPr>
-                <w:rFonts w:ascii="Arial" w:hAnsi="Arial" w:cs="Arial"/>
-              </w:rPr>
-            </w:pPr>
-            <w:r>
-              <w:rPr>
-                <w:rFonts w:cs="Arial" w:ascii="Arial" w:hAnsi="Arial"/>
-              </w:rPr>
-              <w:t>-</w:t>
-            </w:r>
-            <w:r>
-              <w:rPr>
-                <w:rFonts w:cs="Arial" w:ascii="Arial" w:hAnsi="Arial"/>
-              </w:rPr>
-              <w:t>przetestowanie ANS dla wczytanego obrazu</w:t>
+              <w:t xml:space="preserve">przygotowanie i przedstawienie prezentacji na temat projektu przygotowana dla osoby która nie zna się na </w:t>
+            </w:r>
+            <w:r>
+              <w:rPr>
+                <w:rFonts w:eastAsia="Times New Roman" w:cs="Arial" w:ascii="Arial" w:hAnsi="Arial"/>
+                <w:color w:val="auto"/>
+                <w:kern w:val="0"/>
+                <w:sz w:val="20"/>
+                <w:szCs w:val="20"/>
+                <w:lang w:val="pl-PL" w:eastAsia="pl-PL" w:bidi="ar-SA"/>
+              </w:rPr>
+              <w:t>danym temacie</w:t>
+            </w:r>
+          </w:p>
+          <w:p>
+            <w:pPr>
+              <w:pStyle w:val="Normal"/>
+              <w:tabs>
+                <w:tab w:val="clear" w:pos="708"/>
+                <w:tab w:val="center" w:pos="4536" w:leader="none"/>
+                <w:tab w:val="right" w:pos="9072" w:leader="none"/>
+              </w:tabs>
+              <w:spacing w:lineRule="auto" w:line="480"/>
+              <w:rPr>
+                <w:rFonts w:ascii="Arial" w:hAnsi="Arial" w:cs="Arial"/>
+              </w:rPr>
+            </w:pPr>
+            <w:r>
+              <w:rPr/>
             </w:r>
           </w:p>
         </w:tc>
@@ -2079,91 +2045,93 @@
               <w:rPr>
                 <w:rFonts w:cs="Arial" w:ascii="Arial" w:hAnsi="Arial"/>
               </w:rPr>
+              <w:t>-implementacja modelowania kontekstu</w:t>
+            </w:r>
+          </w:p>
+          <w:p>
+            <w:pPr>
+              <w:pStyle w:val="Normal"/>
+              <w:tabs>
+                <w:tab w:val="clear" w:pos="708"/>
+                <w:tab w:val="center" w:pos="4536" w:leader="none"/>
+                <w:tab w:val="right" w:pos="9072" w:leader="none"/>
+              </w:tabs>
+              <w:spacing w:lineRule="auto" w:line="480"/>
+              <w:rPr>
+                <w:rFonts w:ascii="Arial" w:hAnsi="Arial" w:cs="Arial"/>
+              </w:rPr>
+            </w:pPr>
+            <w:r>
+              <w:rPr>
+                <w:rFonts w:cs="Arial" w:ascii="Arial" w:hAnsi="Arial"/>
+              </w:rPr>
+              <w:t>-implementacja predykcji kierunkowej</w:t>
+            </w:r>
+          </w:p>
+          <w:p>
+            <w:pPr>
+              <w:pStyle w:val="Normal"/>
+              <w:tabs>
+                <w:tab w:val="clear" w:pos="708"/>
+                <w:tab w:val="center" w:pos="4536" w:leader="none"/>
+                <w:tab w:val="right" w:pos="9072" w:leader="none"/>
+              </w:tabs>
+              <w:spacing w:lineRule="auto" w:line="480"/>
+              <w:rPr>
+                <w:rFonts w:ascii="Arial" w:hAnsi="Arial" w:cs="Arial"/>
+              </w:rPr>
+            </w:pPr>
+            <w:r>
+              <w:rPr>
+                <w:rFonts w:cs="Arial" w:ascii="Arial" w:hAnsi="Arial"/>
+              </w:rPr>
+              <w:t>-implementacja DCT i IDCT w blokach 8x8</w:t>
+            </w:r>
+          </w:p>
+          <w:p>
+            <w:pPr>
+              <w:pStyle w:val="Normal"/>
+              <w:tabs>
+                <w:tab w:val="clear" w:pos="708"/>
+                <w:tab w:val="center" w:pos="4536" w:leader="none"/>
+                <w:tab w:val="right" w:pos="9072" w:leader="none"/>
+              </w:tabs>
+              <w:spacing w:lineRule="auto" w:line="480"/>
+              <w:rPr>
+                <w:rFonts w:ascii="Arial" w:hAnsi="Arial" w:cs="Arial"/>
+              </w:rPr>
+            </w:pPr>
+            <w:r>
+              <w:rPr>
+                <w:rFonts w:cs="Arial" w:ascii="Arial" w:hAnsi="Arial"/>
+              </w:rPr>
+              <w:t>-implementacja ZigZag w blokach 4x4</w:t>
+            </w:r>
+          </w:p>
+          <w:p>
+            <w:pPr>
+              <w:pStyle w:val="Normal"/>
+              <w:tabs>
+                <w:tab w:val="clear" w:pos="708"/>
+                <w:tab w:val="center" w:pos="4536" w:leader="none"/>
+                <w:tab w:val="right" w:pos="9072" w:leader="none"/>
+              </w:tabs>
+              <w:spacing w:lineRule="auto" w:line="480"/>
+              <w:rPr>
+                <w:rFonts w:ascii="Arial" w:hAnsi="Arial" w:cs="Arial"/>
+              </w:rPr>
+            </w:pPr>
+            <w:r>
+              <w:rPr>
+                <w:rFonts w:cs="Arial" w:ascii="Arial" w:hAnsi="Arial"/>
+              </w:rPr>
               <w:t>-</w:t>
             </w:r>
             <w:r>
               <w:rPr>
                 <w:rFonts w:cs="Arial" w:ascii="Arial" w:hAnsi="Arial"/>
               </w:rPr>
-              <w:t>implementacja modelowania kontekstu</w:t>
-            </w:r>
-          </w:p>
-          <w:p>
-            <w:pPr>
-              <w:pStyle w:val="Normal"/>
-              <w:tabs>
-                <w:tab w:val="clear" w:pos="708"/>
-                <w:tab w:val="center" w:pos="4536" w:leader="none"/>
-                <w:tab w:val="right" w:pos="9072" w:leader="none"/>
-              </w:tabs>
-              <w:spacing w:lineRule="auto" w:line="480"/>
-              <w:rPr>
-                <w:rFonts w:ascii="Arial" w:hAnsi="Arial" w:cs="Arial"/>
-              </w:rPr>
-            </w:pPr>
-            <w:r>
-              <w:rPr>
-                <w:rFonts w:cs="Arial" w:ascii="Arial" w:hAnsi="Arial"/>
-              </w:rPr>
-              <w:t>-</w:t>
-            </w:r>
-            <w:r>
-              <w:rPr>
-                <w:rFonts w:cs="Arial" w:ascii="Arial" w:hAnsi="Arial"/>
-              </w:rPr>
-              <w:t>implementacja predykcji kierunkowej</w:t>
-            </w:r>
-          </w:p>
-          <w:p>
-            <w:pPr>
-              <w:pStyle w:val="Normal"/>
-              <w:tabs>
-                <w:tab w:val="clear" w:pos="708"/>
-                <w:tab w:val="center" w:pos="4536" w:leader="none"/>
-                <w:tab w:val="right" w:pos="9072" w:leader="none"/>
-              </w:tabs>
-              <w:spacing w:lineRule="auto" w:line="480"/>
-              <w:rPr>
-                <w:rFonts w:ascii="Arial" w:hAnsi="Arial" w:cs="Arial"/>
-              </w:rPr>
-            </w:pPr>
-            <w:r>
-              <w:rPr>
-                <w:rFonts w:cs="Arial" w:ascii="Arial" w:hAnsi="Arial"/>
-              </w:rPr>
-              <w:t>-</w:t>
-            </w:r>
-            <w:r>
-              <w:rPr>
-                <w:rFonts w:cs="Arial" w:ascii="Arial" w:hAnsi="Arial"/>
-              </w:rPr>
-              <w:t>implementacja DCT i IDCT w blokach 8x8</w:t>
-            </w:r>
-          </w:p>
-          <w:p>
-            <w:pPr>
-              <w:pStyle w:val="Normal"/>
-              <w:tabs>
-                <w:tab w:val="clear" w:pos="708"/>
-                <w:tab w:val="center" w:pos="4536" w:leader="none"/>
-                <w:tab w:val="right" w:pos="9072" w:leader="none"/>
-              </w:tabs>
-              <w:spacing w:lineRule="auto" w:line="480"/>
-              <w:rPr>
-                <w:rFonts w:ascii="Arial" w:hAnsi="Arial" w:cs="Arial"/>
-              </w:rPr>
-            </w:pPr>
-            <w:r>
-              <w:rPr>
-                <w:rFonts w:cs="Arial" w:ascii="Arial" w:hAnsi="Arial"/>
-              </w:rPr>
-              <w:t>-</w:t>
-            </w:r>
-            <w:r>
-              <w:rPr>
-                <w:rFonts w:cs="Arial" w:ascii="Arial" w:hAnsi="Arial"/>
-              </w:rPr>
-              <w:t>implementacja ZigZag w blokach 4x4</w:t>
+              <w:t>przygotowanie i przedstawienie prezentacji  dotyczącej możliwości sprzedaży stworzonego oprogramowania</w:t>
             </w:r>
           </w:p>
         </w:tc>
@@ -2654,6 +2622,91 @@
               <w:rPr>
                 <w:rFonts w:cs="Arial" w:ascii="Arial" w:hAnsi="Arial"/>
               </w:rPr>
+              <w:t>-</w:t>
+            </w:r>
+            <w:r>
+              <w:rPr>
+                <w:rFonts w:cs="Arial" w:ascii="Arial" w:hAnsi="Arial"/>
+              </w:rPr>
+              <w:t xml:space="preserve">implementacja predykcji sprawdzającej czy we wcześniej zakodowanej części obrazu nie znajdował się już podobny blok obrazu (predykcja ruchu) </w:t>
+            </w:r>
+          </w:p>
+          <w:p>
+            <w:pPr>
+              <w:pStyle w:val="Normal"/>
+              <w:tabs>
+                <w:tab w:val="clear" w:pos="708"/>
+                <w:tab w:val="center" w:pos="4536" w:leader="none"/>
+                <w:tab w:val="right" w:pos="9072" w:leader="none"/>
+              </w:tabs>
+              <w:spacing w:lineRule="auto" w:line="480"/>
+              <w:rPr>
+                <w:rFonts w:ascii="Arial" w:hAnsi="Arial" w:cs="Arial"/>
+              </w:rPr>
+            </w:pPr>
+            <w:r>
+              <w:rPr>
+                <w:rFonts w:cs="Arial" w:ascii="Arial" w:hAnsi="Arial"/>
+              </w:rPr>
+              <w:t>-</w:t>
+            </w:r>
+            <w:r>
+              <w:rPr>
+                <w:rFonts w:cs="Arial" w:ascii="Arial" w:hAnsi="Arial"/>
+              </w:rPr>
+              <w:t>implementacja kwantyzacji równomiernej</w:t>
+            </w:r>
+          </w:p>
+          <w:p>
+            <w:pPr>
+              <w:pStyle w:val="Normal"/>
+              <w:tabs>
+                <w:tab w:val="clear" w:pos="708"/>
+                <w:tab w:val="center" w:pos="4536" w:leader="none"/>
+                <w:tab w:val="right" w:pos="9072" w:leader="none"/>
+              </w:tabs>
+              <w:spacing w:lineRule="auto" w:line="480"/>
+              <w:rPr>
+                <w:rFonts w:ascii="Arial" w:hAnsi="Arial" w:cs="Arial"/>
+              </w:rPr>
+            </w:pPr>
+            <w:r>
+              <w:rPr>
+                <w:rFonts w:cs="Arial" w:ascii="Arial" w:hAnsi="Arial"/>
+              </w:rPr>
+              <w:t>-</w:t>
+            </w:r>
+            <w:r>
+              <w:rPr>
+                <w:rFonts w:cs="Arial" w:ascii="Arial" w:hAnsi="Arial"/>
+              </w:rPr>
+              <w:t>testowanie poprawności działania programu, oraz praca nad błędami</w:t>
+            </w:r>
+          </w:p>
+          <w:p>
+            <w:pPr>
+              <w:pStyle w:val="Normal"/>
+              <w:tabs>
+                <w:tab w:val="clear" w:pos="708"/>
+                <w:tab w:val="center" w:pos="4536" w:leader="none"/>
+                <w:tab w:val="right" w:pos="9072" w:leader="none"/>
+              </w:tabs>
+              <w:spacing w:lineRule="auto" w:line="480"/>
+              <w:rPr>
+                <w:rFonts w:ascii="Arial" w:hAnsi="Arial" w:cs="Arial"/>
+              </w:rPr>
+            </w:pPr>
+            <w:r>
+              <w:rPr>
+                <w:rFonts w:cs="Arial" w:ascii="Arial" w:hAnsi="Arial"/>
+              </w:rPr>
+              <w:t>-</w:t>
+            </w:r>
+            <w:r>
+              <w:rPr>
+                <w:rFonts w:cs="Arial" w:ascii="Arial" w:hAnsi="Arial"/>
+              </w:rPr>
+              <w:t>przygotowanie i przedstawienie prezentacji podsumowującej projekt</w:t>
             </w:r>
           </w:p>
         </w:tc>
@@ -3550,10 +3603,10 @@
             <w:tblGrid>
               <w:gridCol w:w="1851"/>
               <w:gridCol w:w="1842"/>
-              <w:gridCol w:w="1701"/>
-              <w:gridCol w:w="1559"/>
-              <w:gridCol w:w="1873"/>
-              <w:gridCol w:w="1628"/>
+              <w:gridCol w:w="1700"/>
+              <w:gridCol w:w="1560"/>
+              <w:gridCol w:w="1874"/>
+              <w:gridCol w:w="1627"/>
             </w:tblGrid>
             <w:tr>
               <w:trPr/>
@@ -3621,7 +3674,7 @@
               </w:tc>
               <w:tc>
                 <w:tcPr>
-                  <w:tcW w:w="1701" w:type="dxa"/>
+                  <w:tcW w:w="1700" w:type="dxa"/>
                   <w:tcBorders/>
                 </w:tcPr>
                 <w:p>
@@ -3652,7 +3705,7 @@
               </w:tc>
               <w:tc>
                 <w:tcPr>
-                  <w:tcW w:w="1559" w:type="dxa"/>
+                  <w:tcW w:w="1560" w:type="dxa"/>
                   <w:tcBorders/>
                 </w:tcPr>
                 <w:p>
@@ -3683,7 +3736,7 @@
               </w:tc>
               <w:tc>
                 <w:tcPr>
-                  <w:tcW w:w="1873" w:type="dxa"/>
+                  <w:tcW w:w="1874" w:type="dxa"/>
                   <w:tcBorders/>
                 </w:tcPr>
                 <w:p>
@@ -3714,7 +3767,7 @@
               </w:tc>
               <w:tc>
                 <w:tcPr>
-                  <w:tcW w:w="1628" w:type="dxa"/>
+                  <w:tcW w:w="1627" w:type="dxa"/>
                   <w:tcBorders/>
                 </w:tcPr>
                 <w:p>
@@ -3884,12 +3937,10 @@
     </w:pPr>
     <w:r>
       <w:rPr/>
-    </w:r>
-    <w:r>
       <mc:AlternateContent>
         <mc:Choice Requires="wps">
           <w:drawing>
-            <wp:anchor behindDoc="0" distT="0" distB="0" distL="0" distR="0" simplePos="0" locked="0" layoutInCell="1" allowOverlap="1" relativeHeight="3">
+            <wp:anchor behindDoc="1" distT="0" distB="0" distL="0" distR="0" simplePos="0" locked="0" layoutInCell="1" allowOverlap="1" relativeHeight="3">
               <wp:simplePos x="0" y="0"/>
               <wp:positionH relativeFrom="margin">
                 <wp:align>right</wp:align>
@@ -3897,43 +3948,51 @@
               <wp:positionV relativeFrom="paragraph">
                 <wp:posOffset>635</wp:posOffset>
               </wp:positionV>
-              <wp:extent cx="14605" cy="228600"/>
+              <wp:extent cx="15240" cy="227965"/>
               <wp:effectExtent l="0" t="0" r="0" b="0"/>
               <wp:wrapSquare wrapText="largest"/>
               <wp:docPr id="2" name="Ramka1"/>
               <a:graphic xmlns:a="http://schemas.openxmlformats.org/drawingml/2006/main">
                 <a:graphicData uri="http://schemas.microsoft.com/office/word/2010/wordprocessingShape">
                   <wps:wsp>
-                    <wps:cNvSpPr txBox="1"/>
+                    <wps:cNvSpPr/>
                     <wps:spPr>
                       <a:xfrm>
                         <a:off x="0" y="0"/>
-                        <a:ext cx="14605" cy="228600"/>
+                        <a:ext cx="14760" cy="227160"/>
                       </a:xfrm>
-                      <a:prstGeom prst="rect"/>
-                      <a:solidFill>
-                        <a:srgbClr val="FFFFFF">
-                          <a:alpha val="0"/>
-                        </a:srgbClr>
-                      </a:solidFill>
+                      <a:prstGeom prst="rect">
+                        <a:avLst/>
+                      </a:prstGeom>
+                      <a:noFill/>
+                      <a:ln>
+                        <a:noFill/>
+                      </a:ln>
                     </wps:spPr>
+                    <wps:style>
+                      <a:lnRef idx="0"/>
+                      <a:fillRef idx="0"/>
+                      <a:effectRef idx="0"/>
+                      <a:fontRef idx="minor"/>
+                    </wps:style>
                     <wps:txbx>
                       <w:txbxContent>
                         <w:p>
                           <w:pPr>
                             <w:pStyle w:val="Stopka"/>
-                            <w:pBdr/>
                             <w:rPr>
                               <w:rFonts w:ascii="Arial" w:hAnsi="Arial" w:cs="Arial"/>
                             </w:rPr>
                           </w:pPr>
                           <w:r>
-                            <w:rPr/>
+                            <w:rPr>
+                              <w:rFonts w:cs="Arial" w:ascii="Arial" w:hAnsi="Arial"/>
+                            </w:rPr>
                           </w:r>
                         </w:p>
                       </w:txbxContent>
                     </wps:txbx>
-                    <wps:bodyPr anchor="t" lIns="0" tIns="0" rIns="0" bIns="0">
+                    <wps:bodyPr lIns="0" rIns="0" tIns="0" bIns="0">
                       <a:spAutoFit/>
                     </wps:bodyPr>
                   </wps:wsp>
@@ -3944,25 +4003,27 @@
         </mc:Choice>
         <mc:Fallback>
           <w:pict>
-            <v:rect fillcolor="#FFFFFF" style="position:absolute;rotation:0;width:1.15pt;height:18pt;mso-wrap-distance-left:0pt;mso-wrap-distance-right:0pt;mso-wrap-distance-top:0pt;mso-wrap-distance-bottom:0pt;margin-top:0.05pt;mso-position-vertical-relative:text;margin-left:727.35pt;mso-position-horizontal:right;mso-position-horizontal-relative:margin">
-              <v:fill opacity="0f"/>
-              <v:textbox inset="0in,0in,0in,0in">
+            <v:rect id="shape_0" ID="Ramka1" fillcolor="white" stroked="f" style="position:absolute;margin-left:727.3pt;margin-top:0.05pt;width:1.1pt;height:17.85pt;mso-position-horizontal:right;mso-position-horizontal-relative:margin">
+              <w10:wrap type="none"/>
+              <v:fill o:detectmouseclick="t" type="solid" color2="black" opacity="0"/>
+              <v:stroke color="#3465a4" joinstyle="round" endcap="flat"/>
+              <v:textbox>
                 <w:txbxContent>
                   <w:p>
                     <w:pPr>
                       <w:pStyle w:val="Stopka"/>
-                      <w:pBdr/>
                       <w:rPr>
                         <w:rFonts w:ascii="Arial" w:hAnsi="Arial" w:cs="Arial"/>
                       </w:rPr>
                     </w:pPr>
                     <w:r>
-                      <w:rPr/>
+                      <w:rPr>
+                        <w:rFonts w:cs="Arial" w:ascii="Arial" w:hAnsi="Arial"/>
+                      </w:rPr>
                     </w:r>
                   </w:p>
                 </w:txbxContent>
               </v:textbox>
-              <w10:wrap type="square" side="largest"/>
             </v:rect>
           </w:pict>
         </mc:Fallback>
@@ -4214,7 +4275,9 @@
       </w:rPr>
     </w:rPrDefault>
     <w:pPrDefault>
-      <w:pPr/>
+      <w:pPr>
+        <w:suppressAutoHyphens w:val="true"/>
+      </w:pPr>
     </w:pPrDefault>
   </w:docDefaults>
   <w:latentStyles w:defLockedState="0" w:defUIPriority="99" w:defSemiHidden="0" w:defUnhideWhenUsed="0" w:defQFormat="0" w:count="371">
@@ -5177,12 +5240,12 @@
       <w:textAlignment w:val="baseline"/>
     </w:pPr>
     <w:rPr>
-      <w:rFonts w:eastAsia="Andale Sans UI" w:cs="Tahoma" w:ascii="Times New Roman" w:hAnsi="Times New Roman"/>
+      <w:rFonts w:ascii="Times New Roman" w:hAnsi="Times New Roman" w:eastAsia="Andale Sans UI" w:cs="Tahoma"/>
       <w:color w:val="auto"/>
       <w:kern w:val="2"/>
       <w:sz w:val="24"/>
       <w:szCs w:val="24"/>
-      <w:lang w:eastAsia="ja-JP" w:bidi="fa-IR" w:val="pl-PL"/>
+      <w:lang w:val="pl-PL" w:eastAsia="ja-JP" w:bidi="fa-IR"/>
     </w:rPr>
   </w:style>
   <w:style w:type="paragraph" w:styleId="Kategoriainformacji" w:customStyle="1">
@@ -5248,7 +5311,6 @@
     <w:name w:val="Table Grid"/>
     <w:basedOn w:val="Standardowy"/>
     <w:rsid w:val="00105aee"/>
-    <w:rPr/>
     <w:tblPr>
       <w:tblBorders>
         <w:top w:val="single" w:color="auto" w:sz="4" w:space="0"/>

</xml_diff>